<commit_message>
Lab 6 - Uploaded Boot File
</commit_message>
<xml_diff>
--- a/Web_Socket_Group_Assignment/Lab4_HomeTask_WebSocket.docx
+++ b/Web_Socket_Group_Assignment/Lab4_HomeTask_WebSocket.docx
@@ -643,7 +643,7 @@
           <w:lang w:val="en-PK"/>
         </w:rPr>
         <w:pict w14:anchorId="7B63320A">
-          <v:rect id="_x0000_i1141" style="width:0;height:.75pt" o:hralign="center" o:hrstd="t" o:hrnoshade="t" o:hr="t" fillcolor="#f8faff" stroked="f"/>
+          <v:rect id="_x0000_i1025" style="width:0;height:.75pt" o:hralign="center" o:hrstd="t" o:hrnoshade="t" o:hr="t" fillcolor="#f8faff" stroked="f"/>
         </w:pict>
       </w:r>
     </w:p>
@@ -1110,7 +1110,7 @@
           <w:lang w:val="en-PK"/>
         </w:rPr>
         <w:pict w14:anchorId="7138C16C">
-          <v:rect id="_x0000_i1144" style="width:0;height:.75pt" o:hralign="center" o:hrstd="t" o:hrnoshade="t" o:hr="t" fillcolor="#f8faff" stroked="f"/>
+          <v:rect id="_x0000_i1026" style="width:0;height:.75pt" o:hralign="center" o:hrstd="t" o:hrnoshade="t" o:hr="t" fillcolor="#f8faff" stroked="f"/>
         </w:pict>
       </w:r>
     </w:p>
@@ -1520,7 +1520,7 @@
           <w:lang w:val="en-PK"/>
         </w:rPr>
         <w:pict w14:anchorId="2961526F">
-          <v:rect id="_x0000_i1145" style="width:0;height:.75pt" o:hralign="center" o:hrstd="t" o:hrnoshade="t" o:hr="t" fillcolor="#f8faff" stroked="f"/>
+          <v:rect id="_x0000_i1027" style="width:0;height:.75pt" o:hralign="center" o:hrstd="t" o:hrnoshade="t" o:hr="t" fillcolor="#f8faff" stroked="f"/>
         </w:pict>
       </w:r>
     </w:p>
@@ -1803,7 +1803,7 @@
           <w:lang w:val="en-PK"/>
         </w:rPr>
         <w:pict w14:anchorId="15A44305">
-          <v:rect id="_x0000_i1146" style="width:0;height:.75pt" o:hralign="center" o:hrstd="t" o:hrnoshade="t" o:hr="t" fillcolor="#f8faff" stroked="f"/>
+          <v:rect id="_x0000_i1028" style="width:0;height:.75pt" o:hralign="center" o:hrstd="t" o:hrnoshade="t" o:hr="t" fillcolor="#f8faff" stroked="f"/>
         </w:pict>
       </w:r>
     </w:p>
@@ -2152,6 +2152,9 @@
         </w:rPr>
       </w:pPr>
       <w:r>
+        <w:rPr>
+          <w:noProof/>
+        </w:rPr>
         <w:lastRenderedPageBreak/>
         <w:drawing>
           <wp:inline distT="0" distB="0" distL="0" distR="0" wp14:anchorId="235F0CC0" wp14:editId="7682945C">
@@ -2197,6 +2200,9 @@
         </w:rPr>
       </w:pPr>
       <w:r>
+        <w:rPr>
+          <w:noProof/>
+        </w:rPr>
         <w:drawing>
           <wp:inline distT="0" distB="0" distL="0" distR="0" wp14:anchorId="51BD24BC" wp14:editId="760BD1C2">
             <wp:extent cx="5943600" cy="3473450"/>
@@ -5714,6 +5720,7 @@
   <w:style w:type="character" w:default="1" w:styleId="DefaultParagraphFont">
     <w:name w:val="Default Paragraph Font"/>
     <w:uiPriority w:val="1"/>
+    <w:semiHidden/>
     <w:unhideWhenUsed/>
   </w:style>
   <w:style w:type="table" w:default="1" w:styleId="TableNormal">

</xml_diff>